<commit_message>
updated seed reports for GRIP
@ampiccinin
</commit_message>
<xml_diff>
--- a/reports/seeds-grip/seed-ilse.docx
+++ b/reports/seeds-grip/seed-ilse.docx
@@ -39,7 +39,7 @@
         <w:t xml:space="preserve"> </w:t>
       </w:r>
       <w:r>
-        <w:t xml:space="preserve">2016-11-25</w:t>
+        <w:t xml:space="preserve">2016-12-04</w:t>
       </w:r>
     </w:p>
     <w:sdt>
@@ -30048,7 +30048,16 @@
         <w:rPr>
           <w:rStyle w:val="VerbatimChar"/>
         </w:rPr>
-        <w:t xml:space="preserve">[1] knitr_1.14    ggplot2_2.1.0 magrittr_1.5 </w:t>
+        <w:t xml:space="preserve">[1] knitr_1.14                ggplot2_2.2.0             IalsaSynthesis_0.1.8.9000 MplusAutomation_0.6-4    </w:t>
+      </w:r>
+      <w:r>
+        <w:br w:type="textWrapping"/>
+      </w:r>
+      <w:r>
+        <w:rPr>
+          <w:rStyle w:val="VerbatimChar"/>
+        </w:rPr>
+        <w:t xml:space="preserve">[5] magrittr_1.5             </w:t>
       </w:r>
       <w:r>
         <w:br w:type="textWrapping"/>
@@ -30075,7 +30084,7 @@
         <w:rPr>
           <w:rStyle w:val="VerbatimChar"/>
         </w:rPr>
-        <w:t xml:space="preserve"> [1] Rcpp_0.12.7      munsell_0.4.3    testit_0.5       colorspace_1.2-7 R6_2.2.0         highr_0.6       </w:t>
+        <w:t xml:space="preserve"> [1] Rcpp_0.12.7      formatR_1.4      plyr_1.8.4       highr_0.6        tools_3.3.1      boot_1.3-18     </w:t>
       </w:r>
       <w:r>
         <w:br w:type="textWrapping"/>
@@ -30084,7 +30093,7 @@
         <w:rPr>
           <w:rStyle w:val="VerbatimChar"/>
         </w:rPr>
-        <w:t xml:space="preserve"> [7] stringr_1.1.0    plyr_1.8.4       dplyr_0.5.0      tools_3.3.1      DT_0.2           grid_3.3.1      </w:t>
+        <w:t xml:space="preserve"> [7] digest_0.6.10    evaluate_0.10    tibble_1.2       gtable_0.2.0     lattice_0.20-34  texreg_1.36.7   </w:t>
       </w:r>
       <w:r>
         <w:br w:type="textWrapping"/>
@@ -30093,7 +30102,7 @@
         <w:rPr>
           <w:rStyle w:val="VerbatimChar"/>
         </w:rPr>
-        <w:t xml:space="preserve">[13] gtable_0.2.0     DBI_0.5-1        htmltools_0.3.5  yaml_2.1.13      lazyeval_0.2.0   assertthat_0.1  </w:t>
+        <w:t xml:space="preserve">[13] DBI_0.5-1        yaml_2.1.13      proto_0.3-10     coda_0.18-1      dplyr_0.5.0      stringr_1.1.0   </w:t>
       </w:r>
       <w:r>
         <w:br w:type="textWrapping"/>
@@ -30102,7 +30111,7 @@
         <w:rPr>
           <w:rStyle w:val="VerbatimChar"/>
         </w:rPr>
-        <w:t xml:space="preserve">[19] digest_0.6.10    tibble_1.2       formatR_1.4      readr_1.0.0      tidyr_0.6.0      htmlwidgets_0.7 </w:t>
+        <w:t xml:space="preserve">[19] htmlwidgets_0.7  grid_3.3.1       DT_0.2           data.table_1.9.6 R6_2.2.0         rmarkdown_1.1   </w:t>
       </w:r>
       <w:r>
         <w:br w:type="textWrapping"/>
@@ -30111,7 +30120,25 @@
         <w:rPr>
           <w:rStyle w:val="VerbatimChar"/>
         </w:rPr>
-        <w:t xml:space="preserve">[25] rsconnect_0.5    evaluate_0.10    rmarkdown_1.1    stringi_1.1.2    scales_0.4.1    </w:t>
+        <w:t xml:space="preserve">[25] gsubfn_0.6-6     pander_0.6.0     tidyr_0.6.0      reshape2_1.4.1   readr_1.0.0      scales_0.4.1    </w:t>
+      </w:r>
+      <w:r>
+        <w:br w:type="textWrapping"/>
+      </w:r>
+      <w:r>
+        <w:rPr>
+          <w:rStyle w:val="VerbatimChar"/>
+        </w:rPr>
+        <w:t xml:space="preserve">[31] htmltools_0.3.5  rsconnect_0.5    assertthat_0.1   testit_0.5       colorspace_1.2-7 xtable_1.8-2    </w:t>
+      </w:r>
+      <w:r>
+        <w:br w:type="textWrapping"/>
+      </w:r>
+      <w:r>
+        <w:rPr>
+          <w:rStyle w:val="VerbatimChar"/>
+        </w:rPr>
+        <w:t xml:space="preserve">[37] stringi_1.1.2    lazyeval_0.2.0   munsell_0.4.3    chron_2.3-47    </w:t>
       </w:r>
     </w:p>
     <w:sectPr>
@@ -30520,7 +30547,7 @@
     </w:lvl>
   </w:abstractNum>
   <w:abstractNum w:abstractNumId="990">
-    <w:nsid w:val="d9eef07d"/>
+    <w:nsid w:val="a190f5c4"/>
     <w:multiLevelType w:val="multilevel"/>
     <w:lvl w:ilvl="0">
       <w:numFmt w:val="bullet"/>

</xml_diff>